<commit_message>
PDF Export and small Changes
</commit_message>
<xml_diff>
--- a/Abgabe/Dokumentation/Projektportfolio.docx
+++ b/Abgabe/Dokumentation/Projektportfolio.docx
@@ -1,6 +1,6 @@
 
 <file path=word/document.xml><?xml version="1.0" encoding="utf-8"?>
-<w:document xmlns:wpc="http://schemas.microsoft.com/office/word/2010/wordprocessingCanvas" xmlns:cx="http://schemas.microsoft.com/office/drawing/2014/chartex" xmlns:cx1="http://schemas.microsoft.com/office/drawing/2015/9/8/chartex" xmlns:cx2="http://schemas.microsoft.com/office/drawing/2015/10/21/chartex" xmlns:cx3="http://schemas.microsoft.com/office/drawing/2016/5/9/chartex" xmlns:cx4="http://schemas.microsoft.com/office/drawing/2016/5/10/chartex" xmlns:cx5="http://schemas.microsoft.com/office/drawing/2016/5/11/chartex" xmlns:cx6="http://schemas.microsoft.com/office/drawing/2016/5/12/chartex" xmlns:cx7="http://schemas.microsoft.com/office/drawing/2016/5/13/chartex" xmlns:cx8="http://schemas.microsoft.com/office/drawing/2016/5/14/chartex" xmlns:mc="http://schemas.openxmlformats.org/markup-compatibility/2006" xmlns:aink="http://schemas.microsoft.com/office/drawing/2016/ink" xmlns:am3d="http://schemas.microsoft.com/office/drawing/2017/model3d" xmlns:o="urn:schemas-microsoft-com:office:office" xmlns:oel="http://schemas.microsoft.com/office/2019/extlst" xmlns:r="http://schemas.openxmlformats.org/officeDocument/2006/relationships" xmlns:m="http://schemas.openxmlformats.org/officeDocument/2006/math" xmlns:v="urn:schemas-microsoft-com:vml" xmlns:wp14="http://schemas.microsoft.com/office/word/2010/wordprocessingDrawing" xmlns:wp="http://schemas.openxmlformats.org/drawingml/2006/wordprocessingDrawing" xmlns:w10="urn:schemas-microsoft-com:office:word" xmlns:w="http://schemas.openxmlformats.org/wordprocessingml/2006/main" xmlns:w14="http://schemas.microsoft.com/office/word/2010/wordml" xmlns:w15="http://schemas.microsoft.com/office/word/2012/wordml" xmlns:w16cex="http://schemas.microsoft.com/office/word/2018/wordml/cex" xmlns:w16cid="http://schemas.microsoft.com/office/word/2016/wordml/cid" xmlns:w16="http://schemas.microsoft.com/office/word/2018/wordml" xmlns:w16sdtdh="http://schemas.microsoft.com/office/word/2020/wordml/sdtdatahash" xmlns:w16se="http://schemas.microsoft.com/office/word/2015/wordml/symex" xmlns:wpg="http://schemas.microsoft.com/office/word/2010/wordprocessingGroup" xmlns:wpi="http://schemas.microsoft.com/office/word/2010/wordprocessingInk" xmlns:wne="http://schemas.microsoft.com/office/word/2006/wordml" xmlns:wps="http://schemas.microsoft.com/office/word/2010/wordprocessingShape" mc:Ignorable="w14 w15 w16se w16cid w16 w16cex w16sdtdh wp14">
+<w:document xmlns:wpc="http://schemas.microsoft.com/office/word/2010/wordprocessingCanvas" xmlns:cx="http://schemas.microsoft.com/office/drawing/2014/chartex" xmlns:cx1="http://schemas.microsoft.com/office/drawing/2015/9/8/chartex" xmlns:cx2="http://schemas.microsoft.com/office/drawing/2015/10/21/chartex" xmlns:cx3="http://schemas.microsoft.com/office/drawing/2016/5/9/chartex" xmlns:cx4="http://schemas.microsoft.com/office/drawing/2016/5/10/chartex" xmlns:cx5="http://schemas.microsoft.com/office/drawing/2016/5/11/chartex" xmlns:cx6="http://schemas.microsoft.com/office/drawing/2016/5/12/chartex" xmlns:cx7="http://schemas.microsoft.com/office/drawing/2016/5/13/chartex" xmlns:cx8="http://schemas.microsoft.com/office/drawing/2016/5/14/chartex" xmlns:mc="http://schemas.openxmlformats.org/markup-compatibility/2006" xmlns:aink="http://schemas.microsoft.com/office/drawing/2016/ink" xmlns:am3d="http://schemas.microsoft.com/office/drawing/2017/model3d" xmlns:o="urn:schemas-microsoft-com:office:office" xmlns:oel="http://schemas.microsoft.com/office/2019/extlst" xmlns:r="http://schemas.openxmlformats.org/officeDocument/2006/relationships" xmlns:m="http://schemas.openxmlformats.org/officeDocument/2006/math" xmlns:v="urn:schemas-microsoft-com:vml" xmlns:wp14="http://schemas.microsoft.com/office/word/2010/wordprocessingDrawing" xmlns:wp="http://schemas.openxmlformats.org/drawingml/2006/wordprocessingDrawing" xmlns:w10="urn:schemas-microsoft-com:office:word" xmlns:w="http://schemas.openxmlformats.org/wordprocessingml/2006/main" xmlns:w14="http://schemas.microsoft.com/office/word/2010/wordml" xmlns:w15="http://schemas.microsoft.com/office/word/2012/wordml" xmlns:w16cex="http://schemas.microsoft.com/office/word/2018/wordml/cex" xmlns:w16cid="http://schemas.microsoft.com/office/word/2016/wordml/cid" xmlns:w16="http://schemas.microsoft.com/office/word/2018/wordml" xmlns:w16du="http://schemas.microsoft.com/office/word/2023/wordml/word16du" xmlns:w16sdtdh="http://schemas.microsoft.com/office/word/2020/wordml/sdtdatahash" xmlns:w16sdtfl="http://schemas.microsoft.com/office/word/2024/wordml/sdtformatlock" xmlns:w16se="http://schemas.microsoft.com/office/word/2015/wordml/symex" xmlns:wpg="http://schemas.microsoft.com/office/word/2010/wordprocessingGroup" xmlns:wpi="http://schemas.microsoft.com/office/word/2010/wordprocessingInk" xmlns:wne="http://schemas.microsoft.com/office/word/2006/wordml" xmlns:wps="http://schemas.microsoft.com/office/word/2010/wordprocessingShape" mc:Ignorable="w14 w15 w16se w16cid w16 w16cex w16sdtdh w16sdtfl w16du wp14">
   <w:body>
     <w:p>
       <w:pPr>
@@ -1816,6 +1816,14 @@
     </w:p>
     <w:p>
       <w:pPr>
+        <w:spacing w:line="360" w:lineRule="auto"/>
+        <w:rPr>
+          <w:rFonts w:ascii="Arial" w:hAnsi="Arial" w:cs="Arial"/>
+        </w:rPr>
+      </w:pPr>
+    </w:p>
+    <w:p>
+      <w:pPr>
         <w:pStyle w:val="berschrift2"/>
         <w:spacing w:line="360" w:lineRule="auto"/>
         <w:rPr>
@@ -2194,6 +2202,7 @@
                 <w:bCs w:val="0"/>
                 <w:kern w:val="0"/>
               </w:rPr>
+              <w:lastRenderedPageBreak/>
               <w:t>Developer</w:t>
             </w:r>
           </w:p>
@@ -2293,7 +2302,6 @@
           <w:i w:val="0"/>
           <w:iCs w:val="0"/>
         </w:rPr>
-        <w:lastRenderedPageBreak/>
         <w:t>2.1  Liefergegenstände</w:t>
       </w:r>
       <w:proofErr w:type="gramEnd"/>
@@ -3402,6 +3410,7 @@
                 <w:bCs w:val="0"/>
                 <w:kern w:val="0"/>
               </w:rPr>
+              <w:lastRenderedPageBreak/>
               <w:t>6</w:t>
             </w:r>
           </w:p>
@@ -3519,7 +3528,6 @@
         <w:rPr>
           <w:rFonts w:ascii="Arial" w:hAnsi="Arial" w:cs="Arial"/>
         </w:rPr>
-        <w:lastRenderedPageBreak/>
         <w:t>Meilensteine:</w:t>
       </w:r>
     </w:p>
@@ -4833,6 +4841,11 @@
     <w:p>
       <w:pPr>
         <w:pStyle w:val="Textkrper"/>
+      </w:pPr>
+    </w:p>
+    <w:p>
+      <w:pPr>
+        <w:pStyle w:val="Textkrper"/>
         <w:spacing w:line="360" w:lineRule="auto"/>
         <w:rPr>
           <w:rFonts w:cs="Arial"/>
@@ -10676,24 +10689,6 @@
     </w:p>
     <w:p>
       <w:pPr>
-        <w:rPr>
-          <w:rFonts w:ascii="Arial" w:hAnsi="Arial" w:cs="Arial"/>
-          <w:sz w:val="28"/>
-          <w:szCs w:val="28"/>
-        </w:rPr>
-      </w:pPr>
-    </w:p>
-    <w:p>
-      <w:pPr>
-        <w:rPr>
-          <w:rFonts w:ascii="Arial" w:hAnsi="Arial" w:cs="Arial"/>
-          <w:sz w:val="28"/>
-          <w:szCs w:val="28"/>
-        </w:rPr>
-      </w:pPr>
-    </w:p>
-    <w:p>
-      <w:pPr>
         <w:pStyle w:val="berschrift3"/>
         <w:spacing w:before="0"/>
         <w:rPr>
@@ -10715,33 +10710,6 @@
         <w:tab/>
         <w:t>Wireframes</w:t>
       </w:r>
-    </w:p>
-    <w:p>
-      <w:pPr>
-        <w:pStyle w:val="Textkrper"/>
-        <w:spacing w:after="120"/>
-        <w:rPr>
-          <w:rFonts w:cs="Arial"/>
-        </w:rPr>
-      </w:pPr>
-    </w:p>
-    <w:p>
-      <w:pPr>
-        <w:pStyle w:val="Textkrper"/>
-        <w:spacing w:after="120"/>
-        <w:rPr>
-          <w:rFonts w:cs="Arial"/>
-        </w:rPr>
-      </w:pPr>
-    </w:p>
-    <w:p>
-      <w:pPr>
-        <w:pStyle w:val="Textkrper"/>
-        <w:spacing w:after="120"/>
-        <w:rPr>
-          <w:rFonts w:cs="Arial"/>
-        </w:rPr>
-      </w:pPr>
     </w:p>
     <w:p>
       <w:pPr>
@@ -11009,6 +10977,7 @@
           <w:rFonts w:cs="Arial"/>
           <w:noProof/>
         </w:rPr>
+        <w:lastRenderedPageBreak/>
         <w:drawing>
           <wp:anchor distT="0" distB="0" distL="0" distR="0" simplePos="0" relativeHeight="35" behindDoc="0" locked="0" layoutInCell="0" allowOverlap="1" wp14:anchorId="57EBF463" wp14:editId="07777777">
             <wp:simplePos x="0" y="0"/>
@@ -11378,6 +11347,7 @@
           <w:rFonts w:cs="Arial"/>
           <w:noProof/>
         </w:rPr>
+        <w:lastRenderedPageBreak/>
         <w:drawing>
           <wp:anchor distT="0" distB="0" distL="0" distR="0" simplePos="0" relativeHeight="38" behindDoc="1" locked="0" layoutInCell="0" allowOverlap="1" wp14:anchorId="25FBFA5C" wp14:editId="07777777">
             <wp:simplePos x="0" y="0"/>
@@ -12260,25 +12230,7 @@
                 <w:szCs w:val="20"/>
               </w:rPr>
               <w:lastRenderedPageBreak/>
-              <w:t xml:space="preserve">einzuloggen. </w:t>
-            </w:r>
-            <w:proofErr w:type="gramStart"/>
-            <w:r>
-              <w:rPr>
-                <w:rFonts w:cs="Arial"/>
-                <w:sz w:val="20"/>
-                <w:szCs w:val="20"/>
-              </w:rPr>
-              <w:t>Nach erfolgreichem Login,</w:t>
-            </w:r>
-            <w:proofErr w:type="gramEnd"/>
-            <w:r>
-              <w:rPr>
-                <w:rFonts w:cs="Arial"/>
-                <w:sz w:val="20"/>
-                <w:szCs w:val="20"/>
-              </w:rPr>
-              <w:t xml:space="preserve"> sollte der Nutzer sein Passwort ändern können</w:t>
+              <w:t>einzuloggen. Nach erfolgreichem Login, sollte der Nutzer sein Passwort ändern können</w:t>
             </w:r>
           </w:p>
         </w:tc>
@@ -14517,6 +14469,11 @@
     <w:p>
       <w:pPr>
         <w:pStyle w:val="Textkrper"/>
+      </w:pPr>
+    </w:p>
+    <w:p>
+      <w:pPr>
+        <w:pStyle w:val="Textkrper"/>
         <w:rPr>
           <w:rFonts w:cs="Arial"/>
         </w:rPr>
@@ -14724,7 +14681,14 @@
               <w:rPr>
                 <w:rFonts w:cs="Arial"/>
               </w:rPr>
-              <w:t>Ergebnisse Sprints, Wichtige Entscheidungen, Dokumen</w:t>
+              <w:t xml:space="preserve">Ergebnisse Sprints, Wichtige Entscheidungen, </w:t>
+            </w:r>
+            <w:r>
+              <w:rPr>
+                <w:rFonts w:cs="Arial"/>
+              </w:rPr>
+              <w:lastRenderedPageBreak/>
+              <w:t>Dokumen</w:t>
             </w:r>
             <w:r>
               <w:rPr>
@@ -14736,14 +14700,7 @@
               <w:rPr>
                 <w:rFonts w:cs="Arial"/>
               </w:rPr>
-              <w:t xml:space="preserve">ationen, </w:t>
-            </w:r>
-            <w:r>
-              <w:rPr>
-                <w:rFonts w:cs="Arial"/>
-              </w:rPr>
-              <w:lastRenderedPageBreak/>
-              <w:t>Zeitplanänderungen, Product-Backlog Änderungen</w:t>
+              <w:t>ationen, Zeitplanänderungen, Product-Backlog Änderungen</w:t>
             </w:r>
           </w:p>
         </w:tc>
@@ -15853,12 +15810,12 @@
       <w:tr>
         <w:tc>
           <w:tcPr>
-            <w:cnfStyle w:val="001000000000" w:firstRow="0" w:lastRow="0" w:firstColumn="1" w:lastColumn="0" w:oddVBand="0" w:evenVBand="0" w:oddHBand="0" w:evenHBand="0" w:firstRowFirstColumn="0" w:firstRowLastColumn="0" w:lastRowFirstColumn="0" w:lastRowLastColumn="0"/>
             <w:tcW w:w="2127" w:type="dxa"/>
           </w:tcPr>
           <w:p>
             <w:pPr>
               <w:pStyle w:val="Textkrper"/>
+              <w:cnfStyle w:val="001000000000" w:firstRow="0" w:lastRow="0" w:firstColumn="1" w:lastColumn="0" w:oddVBand="0" w:evenVBand="0" w:oddHBand="0" w:evenHBand="0" w:firstRowFirstColumn="0" w:firstRowLastColumn="0" w:lastRowFirstColumn="0" w:lastRowLastColumn="0"/>
               <w:rPr>
                 <w:rFonts w:cs="Arial"/>
                 <w:b w:val="0"/>
@@ -15882,7 +15839,6 @@
           <w:p>
             <w:pPr>
               <w:pStyle w:val="Textkrper"/>
-              <w:cnfStyle w:val="000000000000" w:firstRow="0" w:lastRow="0" w:firstColumn="0" w:lastColumn="0" w:oddVBand="0" w:evenVBand="0" w:oddHBand="0" w:evenHBand="0" w:firstRowFirstColumn="0" w:firstRowLastColumn="0" w:lastRowFirstColumn="0" w:lastRowLastColumn="0"/>
               <w:rPr>
                 <w:rFonts w:cs="Arial"/>
               </w:rPr>
@@ -15902,16 +15858,27 @@
           <w:p>
             <w:pPr>
               <w:pStyle w:val="Textkrper"/>
-              <w:cnfStyle w:val="000000000000" w:firstRow="0" w:lastRow="0" w:firstColumn="0" w:lastColumn="0" w:oddVBand="0" w:evenVBand="0" w:oddHBand="0" w:evenHBand="0" w:firstRowFirstColumn="0" w:firstRowLastColumn="0" w:lastRowFirstColumn="0" w:lastRowLastColumn="0"/>
-              <w:rPr>
-                <w:rFonts w:cs="Arial"/>
-              </w:rPr>
-            </w:pPr>
-            <w:r>
-              <w:rPr>
-                <w:rFonts w:cs="Arial"/>
-              </w:rPr>
-              <w:t xml:space="preserve">Die IT-Infrastruktur muss speziell geschult werden, damit die wissen, welche Hardware sie für die Software benötigen und wie diese zu installieren ist. Außerdem müssen sie geschult werden, welche </w:t>
+              <w:rPr>
+                <w:rFonts w:cs="Arial"/>
+              </w:rPr>
+            </w:pPr>
+            <w:r>
+              <w:rPr>
+                <w:rFonts w:cs="Arial"/>
+              </w:rPr>
+              <w:t xml:space="preserve">Die IT-Infrastruktur muss speziell geschult werden, damit </w:t>
+            </w:r>
+            <w:r>
+              <w:rPr>
+                <w:rFonts w:cs="Arial"/>
+              </w:rPr>
+              <w:t>s</w:t>
+            </w:r>
+            <w:r>
+              <w:rPr>
+                <w:rFonts w:cs="Arial"/>
+              </w:rPr>
+              <w:t xml:space="preserve">ie wissen, welche Hardware sie für die Software benötigen und wie diese zu installieren ist. Außerdem müssen sie geschult werden, welche </w:t>
             </w:r>
             <w:r>
               <w:rPr>
@@ -15929,7 +15896,6 @@
           <w:p>
             <w:pPr>
               <w:pStyle w:val="Textkrper"/>
-              <w:cnfStyle w:val="000000000000" w:firstRow="0" w:lastRow="0" w:firstColumn="0" w:lastColumn="0" w:oddVBand="0" w:evenVBand="0" w:oddHBand="0" w:evenHBand="0" w:firstRowFirstColumn="0" w:firstRowLastColumn="0" w:lastRowFirstColumn="0" w:lastRowLastColumn="0"/>
               <w:rPr>
                 <w:rFonts w:cs="Arial"/>
               </w:rPr>
@@ -15945,7 +15911,6 @@
           <w:p>
             <w:pPr>
               <w:pStyle w:val="Textkrper"/>
-              <w:cnfStyle w:val="000000000000" w:firstRow="0" w:lastRow="0" w:firstColumn="0" w:lastColumn="0" w:oddVBand="0" w:evenVBand="0" w:oddHBand="0" w:evenHBand="0" w:firstRowFirstColumn="0" w:firstRowLastColumn="0" w:lastRowFirstColumn="0" w:lastRowLastColumn="0"/>
               <w:rPr>
                 <w:rFonts w:cs="Arial"/>
               </w:rPr>
@@ -15965,7 +15930,6 @@
           <w:p>
             <w:pPr>
               <w:pStyle w:val="Textkrper"/>
-              <w:cnfStyle w:val="000000000000" w:firstRow="0" w:lastRow="0" w:firstColumn="0" w:lastColumn="0" w:oddVBand="0" w:evenVBand="0" w:oddHBand="0" w:evenHBand="0" w:firstRowFirstColumn="0" w:firstRowLastColumn="0" w:lastRowFirstColumn="0" w:lastRowLastColumn="0"/>
               <w:rPr>
                 <w:rFonts w:cs="Arial"/>
               </w:rPr>
@@ -15980,7 +15944,6 @@
           <w:p>
             <w:pPr>
               <w:pStyle w:val="Textkrper"/>
-              <w:cnfStyle w:val="000000000000" w:firstRow="0" w:lastRow="0" w:firstColumn="0" w:lastColumn="0" w:oddVBand="0" w:evenVBand="0" w:oddHBand="0" w:evenHBand="0" w:firstRowFirstColumn="0" w:firstRowLastColumn="0" w:lastRowFirstColumn="0" w:lastRowLastColumn="0"/>
               <w:rPr>
                 <w:rFonts w:cs="Arial"/>
               </w:rPr>
@@ -15995,7 +15958,6 @@
           <w:p>
             <w:pPr>
               <w:pStyle w:val="Textkrper"/>
-              <w:cnfStyle w:val="000000000000" w:firstRow="0" w:lastRow="0" w:firstColumn="0" w:lastColumn="0" w:oddVBand="0" w:evenVBand="0" w:oddHBand="0" w:evenHBand="0" w:firstRowFirstColumn="0" w:firstRowLastColumn="0" w:lastRowFirstColumn="0" w:lastRowLastColumn="0"/>
               <w:rPr>
                 <w:rFonts w:cs="Arial"/>
               </w:rPr>
@@ -16391,10 +16353,6 @@
         <w:spacing w:line="360" w:lineRule="auto"/>
         <w:rPr>
           <w:rFonts w:cs="Arial"/>
-          <w:b w:val="0"/>
-          <w:bCs w:val="0"/>
-          <w:sz w:val="24"/>
-          <w:szCs w:val="24"/>
         </w:rPr>
       </w:pPr>
       <w:bookmarkStart w:id="19" w:name="__RefHeading___Toc2973_1208548472"/>
@@ -16417,8 +16375,17 @@
       <w:pPr>
         <w:pStyle w:val="Textkrper"/>
       </w:pPr>
-      <w:r>
-        <w:t xml:space="preserve">Damit die Software durch uns bereitgestellt werden kann, benötigen wir einen fertig eingerichteten Linux-Server. Auf diesem werden dann durch uns, die Datenbanken und Systeme installiert, die benötigt werden, um die Software lauffähig zu machen. Außerdem muss die BBQ GmbH die Arbeitszeit von einzelnen Nutzern </w:t>
+    </w:p>
+    <w:p>
+      <w:pPr>
+        <w:pStyle w:val="Textkrper"/>
+      </w:pPr>
+      <w:r>
+        <w:t xml:space="preserve">Damit die Software durch uns bereitgestellt werden kann, benötigen wir einen fertig eingerichteten Linux-Server. Auf diesem werden dann durch uns, die Datenbanken und Systeme installiert, die benötigt werden, um die Software lauffähig zu machen. Außerdem </w:t>
+      </w:r>
+      <w:r>
+        <w:lastRenderedPageBreak/>
+        <w:t xml:space="preserve">muss die BBQ GmbH die Arbeitszeit von einzelnen Nutzern </w:t>
       </w:r>
       <w:proofErr w:type="gramStart"/>
       <w:r>
@@ -16636,7 +16603,7 @@
 </file>
 
 <file path=word/endnotes.xml><?xml version="1.0" encoding="utf-8"?>
-<w:endnotes xmlns:wpc="http://schemas.microsoft.com/office/word/2010/wordprocessingCanvas" xmlns:cx="http://schemas.microsoft.com/office/drawing/2014/chartex" xmlns:cx1="http://schemas.microsoft.com/office/drawing/2015/9/8/chartex" xmlns:cx2="http://schemas.microsoft.com/office/drawing/2015/10/21/chartex" xmlns:cx3="http://schemas.microsoft.com/office/drawing/2016/5/9/chartex" xmlns:cx4="http://schemas.microsoft.com/office/drawing/2016/5/10/chartex" xmlns:cx5="http://schemas.microsoft.com/office/drawing/2016/5/11/chartex" xmlns:cx6="http://schemas.microsoft.com/office/drawing/2016/5/12/chartex" xmlns:cx7="http://schemas.microsoft.com/office/drawing/2016/5/13/chartex" xmlns:cx8="http://schemas.microsoft.com/office/drawing/2016/5/14/chartex" xmlns:mc="http://schemas.openxmlformats.org/markup-compatibility/2006" xmlns:aink="http://schemas.microsoft.com/office/drawing/2016/ink" xmlns:am3d="http://schemas.microsoft.com/office/drawing/2017/model3d" xmlns:o="urn:schemas-microsoft-com:office:office" xmlns:oel="http://schemas.microsoft.com/office/2019/extlst" xmlns:r="http://schemas.openxmlformats.org/officeDocument/2006/relationships" xmlns:m="http://schemas.openxmlformats.org/officeDocument/2006/math" xmlns:v="urn:schemas-microsoft-com:vml" xmlns:wp14="http://schemas.microsoft.com/office/word/2010/wordprocessingDrawing" xmlns:wp="http://schemas.openxmlformats.org/drawingml/2006/wordprocessingDrawing" xmlns:w10="urn:schemas-microsoft-com:office:word" xmlns:w="http://schemas.openxmlformats.org/wordprocessingml/2006/main" xmlns:w14="http://schemas.microsoft.com/office/word/2010/wordml" xmlns:w15="http://schemas.microsoft.com/office/word/2012/wordml" xmlns:w16cex="http://schemas.microsoft.com/office/word/2018/wordml/cex" xmlns:w16cid="http://schemas.microsoft.com/office/word/2016/wordml/cid" xmlns:w16="http://schemas.microsoft.com/office/word/2018/wordml" xmlns:w16sdtdh="http://schemas.microsoft.com/office/word/2020/wordml/sdtdatahash" xmlns:w16se="http://schemas.microsoft.com/office/word/2015/wordml/symex" xmlns:wpg="http://schemas.microsoft.com/office/word/2010/wordprocessingGroup" xmlns:wpi="http://schemas.microsoft.com/office/word/2010/wordprocessingInk" xmlns:wne="http://schemas.microsoft.com/office/word/2006/wordml" xmlns:wps="http://schemas.microsoft.com/office/word/2010/wordprocessingShape" mc:Ignorable="w14 w15 w16se w16cid w16 w16cex w16sdtdh wp14">
+<w:endnotes xmlns:wpc="http://schemas.microsoft.com/office/word/2010/wordprocessingCanvas" xmlns:cx="http://schemas.microsoft.com/office/drawing/2014/chartex" xmlns:cx1="http://schemas.microsoft.com/office/drawing/2015/9/8/chartex" xmlns:cx2="http://schemas.microsoft.com/office/drawing/2015/10/21/chartex" xmlns:cx3="http://schemas.microsoft.com/office/drawing/2016/5/9/chartex" xmlns:cx4="http://schemas.microsoft.com/office/drawing/2016/5/10/chartex" xmlns:cx5="http://schemas.microsoft.com/office/drawing/2016/5/11/chartex" xmlns:cx6="http://schemas.microsoft.com/office/drawing/2016/5/12/chartex" xmlns:cx7="http://schemas.microsoft.com/office/drawing/2016/5/13/chartex" xmlns:cx8="http://schemas.microsoft.com/office/drawing/2016/5/14/chartex" xmlns:mc="http://schemas.openxmlformats.org/markup-compatibility/2006" xmlns:aink="http://schemas.microsoft.com/office/drawing/2016/ink" xmlns:am3d="http://schemas.microsoft.com/office/drawing/2017/model3d" xmlns:o="urn:schemas-microsoft-com:office:office" xmlns:oel="http://schemas.microsoft.com/office/2019/extlst" xmlns:r="http://schemas.openxmlformats.org/officeDocument/2006/relationships" xmlns:m="http://schemas.openxmlformats.org/officeDocument/2006/math" xmlns:v="urn:schemas-microsoft-com:vml" xmlns:wp14="http://schemas.microsoft.com/office/word/2010/wordprocessingDrawing" xmlns:wp="http://schemas.openxmlformats.org/drawingml/2006/wordprocessingDrawing" xmlns:w10="urn:schemas-microsoft-com:office:word" xmlns:w="http://schemas.openxmlformats.org/wordprocessingml/2006/main" xmlns:w14="http://schemas.microsoft.com/office/word/2010/wordml" xmlns:w15="http://schemas.microsoft.com/office/word/2012/wordml" xmlns:w16cex="http://schemas.microsoft.com/office/word/2018/wordml/cex" xmlns:w16cid="http://schemas.microsoft.com/office/word/2016/wordml/cid" xmlns:w16="http://schemas.microsoft.com/office/word/2018/wordml" xmlns:w16du="http://schemas.microsoft.com/office/word/2023/wordml/word16du" xmlns:w16sdtdh="http://schemas.microsoft.com/office/word/2020/wordml/sdtdatahash" xmlns:w16sdtfl="http://schemas.microsoft.com/office/word/2024/wordml/sdtformatlock" xmlns:w16se="http://schemas.microsoft.com/office/word/2015/wordml/symex" xmlns:wpg="http://schemas.microsoft.com/office/word/2010/wordprocessingGroup" xmlns:wpi="http://schemas.microsoft.com/office/word/2010/wordprocessingInk" xmlns:wne="http://schemas.microsoft.com/office/word/2006/wordml" xmlns:wps="http://schemas.microsoft.com/office/word/2010/wordprocessingShape" mc:Ignorable="w14 w15 w16se w16cid w16 w16cex w16sdtdh w16sdtfl w16du wp14">
   <w:endnote w:type="separator" w:id="-1">
     <w:p>
       <w:r>
@@ -16655,7 +16622,7 @@
 </file>
 
 <file path=word/footer1.xml><?xml version="1.0" encoding="utf-8"?>
-<w:ftr xmlns:wpc="http://schemas.microsoft.com/office/word/2010/wordprocessingCanvas" xmlns:cx="http://schemas.microsoft.com/office/drawing/2014/chartex" xmlns:cx1="http://schemas.microsoft.com/office/drawing/2015/9/8/chartex" xmlns:cx2="http://schemas.microsoft.com/office/drawing/2015/10/21/chartex" xmlns:cx3="http://schemas.microsoft.com/office/drawing/2016/5/9/chartex" xmlns:cx4="http://schemas.microsoft.com/office/drawing/2016/5/10/chartex" xmlns:cx5="http://schemas.microsoft.com/office/drawing/2016/5/11/chartex" xmlns:cx6="http://schemas.microsoft.com/office/drawing/2016/5/12/chartex" xmlns:cx7="http://schemas.microsoft.com/office/drawing/2016/5/13/chartex" xmlns:cx8="http://schemas.microsoft.com/office/drawing/2016/5/14/chartex" xmlns:mc="http://schemas.openxmlformats.org/markup-compatibility/2006" xmlns:aink="http://schemas.microsoft.com/office/drawing/2016/ink" xmlns:am3d="http://schemas.microsoft.com/office/drawing/2017/model3d" xmlns:o="urn:schemas-microsoft-com:office:office" xmlns:oel="http://schemas.microsoft.com/office/2019/extlst" xmlns:r="http://schemas.openxmlformats.org/officeDocument/2006/relationships" xmlns:m="http://schemas.openxmlformats.org/officeDocument/2006/math" xmlns:v="urn:schemas-microsoft-com:vml" xmlns:wp14="http://schemas.microsoft.com/office/word/2010/wordprocessingDrawing" xmlns:wp="http://schemas.openxmlformats.org/drawingml/2006/wordprocessingDrawing" xmlns:w10="urn:schemas-microsoft-com:office:word" xmlns:w="http://schemas.openxmlformats.org/wordprocessingml/2006/main" xmlns:w14="http://schemas.microsoft.com/office/word/2010/wordml" xmlns:w15="http://schemas.microsoft.com/office/word/2012/wordml" xmlns:w16cex="http://schemas.microsoft.com/office/word/2018/wordml/cex" xmlns:w16cid="http://schemas.microsoft.com/office/word/2016/wordml/cid" xmlns:w16="http://schemas.microsoft.com/office/word/2018/wordml" xmlns:w16sdtdh="http://schemas.microsoft.com/office/word/2020/wordml/sdtdatahash" xmlns:w16se="http://schemas.microsoft.com/office/word/2015/wordml/symex" xmlns:wpg="http://schemas.microsoft.com/office/word/2010/wordprocessingGroup" xmlns:wpi="http://schemas.microsoft.com/office/word/2010/wordprocessingInk" xmlns:wne="http://schemas.microsoft.com/office/word/2006/wordml" xmlns:wps="http://schemas.microsoft.com/office/word/2010/wordprocessingShape" mc:Ignorable="w14 w15 w16se w16cid w16 w16cex w16sdtdh wp14">
+<w:ftr xmlns:wpc="http://schemas.microsoft.com/office/word/2010/wordprocessingCanvas" xmlns:cx="http://schemas.microsoft.com/office/drawing/2014/chartex" xmlns:cx1="http://schemas.microsoft.com/office/drawing/2015/9/8/chartex" xmlns:cx2="http://schemas.microsoft.com/office/drawing/2015/10/21/chartex" xmlns:cx3="http://schemas.microsoft.com/office/drawing/2016/5/9/chartex" xmlns:cx4="http://schemas.microsoft.com/office/drawing/2016/5/10/chartex" xmlns:cx5="http://schemas.microsoft.com/office/drawing/2016/5/11/chartex" xmlns:cx6="http://schemas.microsoft.com/office/drawing/2016/5/12/chartex" xmlns:cx7="http://schemas.microsoft.com/office/drawing/2016/5/13/chartex" xmlns:cx8="http://schemas.microsoft.com/office/drawing/2016/5/14/chartex" xmlns:mc="http://schemas.openxmlformats.org/markup-compatibility/2006" xmlns:aink="http://schemas.microsoft.com/office/drawing/2016/ink" xmlns:am3d="http://schemas.microsoft.com/office/drawing/2017/model3d" xmlns:o="urn:schemas-microsoft-com:office:office" xmlns:oel="http://schemas.microsoft.com/office/2019/extlst" xmlns:r="http://schemas.openxmlformats.org/officeDocument/2006/relationships" xmlns:m="http://schemas.openxmlformats.org/officeDocument/2006/math" xmlns:v="urn:schemas-microsoft-com:vml" xmlns:wp14="http://schemas.microsoft.com/office/word/2010/wordprocessingDrawing" xmlns:wp="http://schemas.openxmlformats.org/drawingml/2006/wordprocessingDrawing" xmlns:w10="urn:schemas-microsoft-com:office:word" xmlns:w="http://schemas.openxmlformats.org/wordprocessingml/2006/main" xmlns:w14="http://schemas.microsoft.com/office/word/2010/wordml" xmlns:w15="http://schemas.microsoft.com/office/word/2012/wordml" xmlns:w16cex="http://schemas.microsoft.com/office/word/2018/wordml/cex" xmlns:w16cid="http://schemas.microsoft.com/office/word/2016/wordml/cid" xmlns:w16="http://schemas.microsoft.com/office/word/2018/wordml" xmlns:w16du="http://schemas.microsoft.com/office/word/2023/wordml/word16du" xmlns:w16sdtdh="http://schemas.microsoft.com/office/word/2020/wordml/sdtdatahash" xmlns:w16sdtfl="http://schemas.microsoft.com/office/word/2024/wordml/sdtformatlock" xmlns:w16se="http://schemas.microsoft.com/office/word/2015/wordml/symex" xmlns:wpg="http://schemas.microsoft.com/office/word/2010/wordprocessingGroup" xmlns:wpi="http://schemas.microsoft.com/office/word/2010/wordprocessingInk" xmlns:wne="http://schemas.microsoft.com/office/word/2006/wordml" xmlns:wps="http://schemas.microsoft.com/office/word/2010/wordprocessingShape" mc:Ignorable="w14 w15 w16se w16cid w16 w16cex w16sdtdh w16sdtfl w16du wp14">
   <w:p>
     <w:pPr>
       <w:pStyle w:val="Fuzeile"/>
@@ -16665,7 +16632,7 @@
 </file>
 
 <file path=word/footer2.xml><?xml version="1.0" encoding="utf-8"?>
-<w:ftr xmlns:wpc="http://schemas.microsoft.com/office/word/2010/wordprocessingCanvas" xmlns:cx="http://schemas.microsoft.com/office/drawing/2014/chartex" xmlns:cx1="http://schemas.microsoft.com/office/drawing/2015/9/8/chartex" xmlns:cx2="http://schemas.microsoft.com/office/drawing/2015/10/21/chartex" xmlns:cx3="http://schemas.microsoft.com/office/drawing/2016/5/9/chartex" xmlns:cx4="http://schemas.microsoft.com/office/drawing/2016/5/10/chartex" xmlns:cx5="http://schemas.microsoft.com/office/drawing/2016/5/11/chartex" xmlns:cx6="http://schemas.microsoft.com/office/drawing/2016/5/12/chartex" xmlns:cx7="http://schemas.microsoft.com/office/drawing/2016/5/13/chartex" xmlns:cx8="http://schemas.microsoft.com/office/drawing/2016/5/14/chartex" xmlns:mc="http://schemas.openxmlformats.org/markup-compatibility/2006" xmlns:aink="http://schemas.microsoft.com/office/drawing/2016/ink" xmlns:am3d="http://schemas.microsoft.com/office/drawing/2017/model3d" xmlns:o="urn:schemas-microsoft-com:office:office" xmlns:oel="http://schemas.microsoft.com/office/2019/extlst" xmlns:r="http://schemas.openxmlformats.org/officeDocument/2006/relationships" xmlns:m="http://schemas.openxmlformats.org/officeDocument/2006/math" xmlns:v="urn:schemas-microsoft-com:vml" xmlns:wp14="http://schemas.microsoft.com/office/word/2010/wordprocessingDrawing" xmlns:wp="http://schemas.openxmlformats.org/drawingml/2006/wordprocessingDrawing" xmlns:w10="urn:schemas-microsoft-com:office:word" xmlns:w="http://schemas.openxmlformats.org/wordprocessingml/2006/main" xmlns:w14="http://schemas.microsoft.com/office/word/2010/wordml" xmlns:w15="http://schemas.microsoft.com/office/word/2012/wordml" xmlns:w16cex="http://schemas.microsoft.com/office/word/2018/wordml/cex" xmlns:w16cid="http://schemas.microsoft.com/office/word/2016/wordml/cid" xmlns:w16="http://schemas.microsoft.com/office/word/2018/wordml" xmlns:w16sdtdh="http://schemas.microsoft.com/office/word/2020/wordml/sdtdatahash" xmlns:w16se="http://schemas.microsoft.com/office/word/2015/wordml/symex" xmlns:wpg="http://schemas.microsoft.com/office/word/2010/wordprocessingGroup" xmlns:wpi="http://schemas.microsoft.com/office/word/2010/wordprocessingInk" xmlns:wne="http://schemas.microsoft.com/office/word/2006/wordml" xmlns:wps="http://schemas.microsoft.com/office/word/2010/wordprocessingShape" mc:Ignorable="w14 w15 w16se w16cid w16 w16cex w16sdtdh wp14">
+<w:ftr xmlns:wpc="http://schemas.microsoft.com/office/word/2010/wordprocessingCanvas" xmlns:cx="http://schemas.microsoft.com/office/drawing/2014/chartex" xmlns:cx1="http://schemas.microsoft.com/office/drawing/2015/9/8/chartex" xmlns:cx2="http://schemas.microsoft.com/office/drawing/2015/10/21/chartex" xmlns:cx3="http://schemas.microsoft.com/office/drawing/2016/5/9/chartex" xmlns:cx4="http://schemas.microsoft.com/office/drawing/2016/5/10/chartex" xmlns:cx5="http://schemas.microsoft.com/office/drawing/2016/5/11/chartex" xmlns:cx6="http://schemas.microsoft.com/office/drawing/2016/5/12/chartex" xmlns:cx7="http://schemas.microsoft.com/office/drawing/2016/5/13/chartex" xmlns:cx8="http://schemas.microsoft.com/office/drawing/2016/5/14/chartex" xmlns:mc="http://schemas.openxmlformats.org/markup-compatibility/2006" xmlns:aink="http://schemas.microsoft.com/office/drawing/2016/ink" xmlns:am3d="http://schemas.microsoft.com/office/drawing/2017/model3d" xmlns:o="urn:schemas-microsoft-com:office:office" xmlns:oel="http://schemas.microsoft.com/office/2019/extlst" xmlns:r="http://schemas.openxmlformats.org/officeDocument/2006/relationships" xmlns:m="http://schemas.openxmlformats.org/officeDocument/2006/math" xmlns:v="urn:schemas-microsoft-com:vml" xmlns:wp14="http://schemas.microsoft.com/office/word/2010/wordprocessingDrawing" xmlns:wp="http://schemas.openxmlformats.org/drawingml/2006/wordprocessingDrawing" xmlns:w10="urn:schemas-microsoft-com:office:word" xmlns:w="http://schemas.openxmlformats.org/wordprocessingml/2006/main" xmlns:w14="http://schemas.microsoft.com/office/word/2010/wordml" xmlns:w15="http://schemas.microsoft.com/office/word/2012/wordml" xmlns:w16cex="http://schemas.microsoft.com/office/word/2018/wordml/cex" xmlns:w16cid="http://schemas.microsoft.com/office/word/2016/wordml/cid" xmlns:w16="http://schemas.microsoft.com/office/word/2018/wordml" xmlns:w16du="http://schemas.microsoft.com/office/word/2023/wordml/word16du" xmlns:w16sdtdh="http://schemas.microsoft.com/office/word/2020/wordml/sdtdatahash" xmlns:w16sdtfl="http://schemas.microsoft.com/office/word/2024/wordml/sdtformatlock" xmlns:w16se="http://schemas.microsoft.com/office/word/2015/wordml/symex" xmlns:wpg="http://schemas.microsoft.com/office/word/2010/wordprocessingGroup" xmlns:wpi="http://schemas.microsoft.com/office/word/2010/wordprocessingInk" xmlns:wne="http://schemas.microsoft.com/office/word/2006/wordml" xmlns:wps="http://schemas.microsoft.com/office/word/2010/wordprocessingShape" mc:Ignorable="w14 w15 w16se w16cid w16 w16cex w16sdtdh w16sdtfl w16du wp14">
   <w:p>
     <w:pPr>
       <w:pStyle w:val="Textkrper"/>
@@ -16691,7 +16658,7 @@
 </file>
 
 <file path=word/footer3.xml><?xml version="1.0" encoding="utf-8"?>
-<w:ftr xmlns:wpc="http://schemas.microsoft.com/office/word/2010/wordprocessingCanvas" xmlns:cx="http://schemas.microsoft.com/office/drawing/2014/chartex" xmlns:cx1="http://schemas.microsoft.com/office/drawing/2015/9/8/chartex" xmlns:cx2="http://schemas.microsoft.com/office/drawing/2015/10/21/chartex" xmlns:cx3="http://schemas.microsoft.com/office/drawing/2016/5/9/chartex" xmlns:cx4="http://schemas.microsoft.com/office/drawing/2016/5/10/chartex" xmlns:cx5="http://schemas.microsoft.com/office/drawing/2016/5/11/chartex" xmlns:cx6="http://schemas.microsoft.com/office/drawing/2016/5/12/chartex" xmlns:cx7="http://schemas.microsoft.com/office/drawing/2016/5/13/chartex" xmlns:cx8="http://schemas.microsoft.com/office/drawing/2016/5/14/chartex" xmlns:mc="http://schemas.openxmlformats.org/markup-compatibility/2006" xmlns:aink="http://schemas.microsoft.com/office/drawing/2016/ink" xmlns:am3d="http://schemas.microsoft.com/office/drawing/2017/model3d" xmlns:o="urn:schemas-microsoft-com:office:office" xmlns:oel="http://schemas.microsoft.com/office/2019/extlst" xmlns:r="http://schemas.openxmlformats.org/officeDocument/2006/relationships" xmlns:m="http://schemas.openxmlformats.org/officeDocument/2006/math" xmlns:v="urn:schemas-microsoft-com:vml" xmlns:wp14="http://schemas.microsoft.com/office/word/2010/wordprocessingDrawing" xmlns:wp="http://schemas.openxmlformats.org/drawingml/2006/wordprocessingDrawing" xmlns:w10="urn:schemas-microsoft-com:office:word" xmlns:w="http://schemas.openxmlformats.org/wordprocessingml/2006/main" xmlns:w14="http://schemas.microsoft.com/office/word/2010/wordml" xmlns:w15="http://schemas.microsoft.com/office/word/2012/wordml" xmlns:w16cex="http://schemas.microsoft.com/office/word/2018/wordml/cex" xmlns:w16cid="http://schemas.microsoft.com/office/word/2016/wordml/cid" xmlns:w16="http://schemas.microsoft.com/office/word/2018/wordml" xmlns:w16sdtdh="http://schemas.microsoft.com/office/word/2020/wordml/sdtdatahash" xmlns:w16se="http://schemas.microsoft.com/office/word/2015/wordml/symex" xmlns:wpg="http://schemas.microsoft.com/office/word/2010/wordprocessingGroup" xmlns:wpi="http://schemas.microsoft.com/office/word/2010/wordprocessingInk" xmlns:wne="http://schemas.microsoft.com/office/word/2006/wordml" xmlns:wps="http://schemas.microsoft.com/office/word/2010/wordprocessingShape" mc:Ignorable="w14 w15 w16se w16cid w16 w16cex w16sdtdh wp14">
+<w:ftr xmlns:wpc="http://schemas.microsoft.com/office/word/2010/wordprocessingCanvas" xmlns:cx="http://schemas.microsoft.com/office/drawing/2014/chartex" xmlns:cx1="http://schemas.microsoft.com/office/drawing/2015/9/8/chartex" xmlns:cx2="http://schemas.microsoft.com/office/drawing/2015/10/21/chartex" xmlns:cx3="http://schemas.microsoft.com/office/drawing/2016/5/9/chartex" xmlns:cx4="http://schemas.microsoft.com/office/drawing/2016/5/10/chartex" xmlns:cx5="http://schemas.microsoft.com/office/drawing/2016/5/11/chartex" xmlns:cx6="http://schemas.microsoft.com/office/drawing/2016/5/12/chartex" xmlns:cx7="http://schemas.microsoft.com/office/drawing/2016/5/13/chartex" xmlns:cx8="http://schemas.microsoft.com/office/drawing/2016/5/14/chartex" xmlns:mc="http://schemas.openxmlformats.org/markup-compatibility/2006" xmlns:aink="http://schemas.microsoft.com/office/drawing/2016/ink" xmlns:am3d="http://schemas.microsoft.com/office/drawing/2017/model3d" xmlns:o="urn:schemas-microsoft-com:office:office" xmlns:oel="http://schemas.microsoft.com/office/2019/extlst" xmlns:r="http://schemas.openxmlformats.org/officeDocument/2006/relationships" xmlns:m="http://schemas.openxmlformats.org/officeDocument/2006/math" xmlns:v="urn:schemas-microsoft-com:vml" xmlns:wp14="http://schemas.microsoft.com/office/word/2010/wordprocessingDrawing" xmlns:wp="http://schemas.openxmlformats.org/drawingml/2006/wordprocessingDrawing" xmlns:w10="urn:schemas-microsoft-com:office:word" xmlns:w="http://schemas.openxmlformats.org/wordprocessingml/2006/main" xmlns:w14="http://schemas.microsoft.com/office/word/2010/wordml" xmlns:w15="http://schemas.microsoft.com/office/word/2012/wordml" xmlns:w16cex="http://schemas.microsoft.com/office/word/2018/wordml/cex" xmlns:w16cid="http://schemas.microsoft.com/office/word/2016/wordml/cid" xmlns:w16="http://schemas.microsoft.com/office/word/2018/wordml" xmlns:w16du="http://schemas.microsoft.com/office/word/2023/wordml/word16du" xmlns:w16sdtdh="http://schemas.microsoft.com/office/word/2020/wordml/sdtdatahash" xmlns:w16sdtfl="http://schemas.microsoft.com/office/word/2024/wordml/sdtformatlock" xmlns:w16se="http://schemas.microsoft.com/office/word/2015/wordml/symex" xmlns:wpg="http://schemas.microsoft.com/office/word/2010/wordprocessingGroup" xmlns:wpi="http://schemas.microsoft.com/office/word/2010/wordprocessingInk" xmlns:wne="http://schemas.microsoft.com/office/word/2006/wordml" xmlns:wps="http://schemas.microsoft.com/office/word/2010/wordprocessingShape" mc:Ignorable="w14 w15 w16se w16cid w16 w16cex w16sdtdh w16sdtfl w16du wp14">
   <w:p>
     <w:pPr>
       <w:pStyle w:val="Textkrper"/>
@@ -16717,7 +16684,7 @@
 </file>
 
 <file path=word/footnotes.xml><?xml version="1.0" encoding="utf-8"?>
-<w:footnotes xmlns:wpc="http://schemas.microsoft.com/office/word/2010/wordprocessingCanvas" xmlns:cx="http://schemas.microsoft.com/office/drawing/2014/chartex" xmlns:cx1="http://schemas.microsoft.com/office/drawing/2015/9/8/chartex" xmlns:cx2="http://schemas.microsoft.com/office/drawing/2015/10/21/chartex" xmlns:cx3="http://schemas.microsoft.com/office/drawing/2016/5/9/chartex" xmlns:cx4="http://schemas.microsoft.com/office/drawing/2016/5/10/chartex" xmlns:cx5="http://schemas.microsoft.com/office/drawing/2016/5/11/chartex" xmlns:cx6="http://schemas.microsoft.com/office/drawing/2016/5/12/chartex" xmlns:cx7="http://schemas.microsoft.com/office/drawing/2016/5/13/chartex" xmlns:cx8="http://schemas.microsoft.com/office/drawing/2016/5/14/chartex" xmlns:mc="http://schemas.openxmlformats.org/markup-compatibility/2006" xmlns:aink="http://schemas.microsoft.com/office/drawing/2016/ink" xmlns:am3d="http://schemas.microsoft.com/office/drawing/2017/model3d" xmlns:o="urn:schemas-microsoft-com:office:office" xmlns:oel="http://schemas.microsoft.com/office/2019/extlst" xmlns:r="http://schemas.openxmlformats.org/officeDocument/2006/relationships" xmlns:m="http://schemas.openxmlformats.org/officeDocument/2006/math" xmlns:v="urn:schemas-microsoft-com:vml" xmlns:wp14="http://schemas.microsoft.com/office/word/2010/wordprocessingDrawing" xmlns:wp="http://schemas.openxmlformats.org/drawingml/2006/wordprocessingDrawing" xmlns:w10="urn:schemas-microsoft-com:office:word" xmlns:w="http://schemas.openxmlformats.org/wordprocessingml/2006/main" xmlns:w14="http://schemas.microsoft.com/office/word/2010/wordml" xmlns:w15="http://schemas.microsoft.com/office/word/2012/wordml" xmlns:w16cex="http://schemas.microsoft.com/office/word/2018/wordml/cex" xmlns:w16cid="http://schemas.microsoft.com/office/word/2016/wordml/cid" xmlns:w16="http://schemas.microsoft.com/office/word/2018/wordml" xmlns:w16sdtdh="http://schemas.microsoft.com/office/word/2020/wordml/sdtdatahash" xmlns:w16se="http://schemas.microsoft.com/office/word/2015/wordml/symex" xmlns:wpg="http://schemas.microsoft.com/office/word/2010/wordprocessingGroup" xmlns:wpi="http://schemas.microsoft.com/office/word/2010/wordprocessingInk" xmlns:wne="http://schemas.microsoft.com/office/word/2006/wordml" xmlns:wps="http://schemas.microsoft.com/office/word/2010/wordprocessingShape" mc:Ignorable="w14 w15 w16se w16cid w16 w16cex w16sdtdh wp14">
+<w:footnotes xmlns:wpc="http://schemas.microsoft.com/office/word/2010/wordprocessingCanvas" xmlns:cx="http://schemas.microsoft.com/office/drawing/2014/chartex" xmlns:cx1="http://schemas.microsoft.com/office/drawing/2015/9/8/chartex" xmlns:cx2="http://schemas.microsoft.com/office/drawing/2015/10/21/chartex" xmlns:cx3="http://schemas.microsoft.com/office/drawing/2016/5/9/chartex" xmlns:cx4="http://schemas.microsoft.com/office/drawing/2016/5/10/chartex" xmlns:cx5="http://schemas.microsoft.com/office/drawing/2016/5/11/chartex" xmlns:cx6="http://schemas.microsoft.com/office/drawing/2016/5/12/chartex" xmlns:cx7="http://schemas.microsoft.com/office/drawing/2016/5/13/chartex" xmlns:cx8="http://schemas.microsoft.com/office/drawing/2016/5/14/chartex" xmlns:mc="http://schemas.openxmlformats.org/markup-compatibility/2006" xmlns:aink="http://schemas.microsoft.com/office/drawing/2016/ink" xmlns:am3d="http://schemas.microsoft.com/office/drawing/2017/model3d" xmlns:o="urn:schemas-microsoft-com:office:office" xmlns:oel="http://schemas.microsoft.com/office/2019/extlst" xmlns:r="http://schemas.openxmlformats.org/officeDocument/2006/relationships" xmlns:m="http://schemas.openxmlformats.org/officeDocument/2006/math" xmlns:v="urn:schemas-microsoft-com:vml" xmlns:wp14="http://schemas.microsoft.com/office/word/2010/wordprocessingDrawing" xmlns:wp="http://schemas.openxmlformats.org/drawingml/2006/wordprocessingDrawing" xmlns:w10="urn:schemas-microsoft-com:office:word" xmlns:w="http://schemas.openxmlformats.org/wordprocessingml/2006/main" xmlns:w14="http://schemas.microsoft.com/office/word/2010/wordml" xmlns:w15="http://schemas.microsoft.com/office/word/2012/wordml" xmlns:w16cex="http://schemas.microsoft.com/office/word/2018/wordml/cex" xmlns:w16cid="http://schemas.microsoft.com/office/word/2016/wordml/cid" xmlns:w16="http://schemas.microsoft.com/office/word/2018/wordml" xmlns:w16du="http://schemas.microsoft.com/office/word/2023/wordml/word16du" xmlns:w16sdtdh="http://schemas.microsoft.com/office/word/2020/wordml/sdtdatahash" xmlns:w16sdtfl="http://schemas.microsoft.com/office/word/2024/wordml/sdtformatlock" xmlns:w16se="http://schemas.microsoft.com/office/word/2015/wordml/symex" xmlns:wpg="http://schemas.microsoft.com/office/word/2010/wordprocessingGroup" xmlns:wpi="http://schemas.microsoft.com/office/word/2010/wordprocessingInk" xmlns:wne="http://schemas.microsoft.com/office/word/2006/wordml" xmlns:wps="http://schemas.microsoft.com/office/word/2010/wordprocessingShape" mc:Ignorable="w14 w15 w16se w16cid w16 w16cex w16sdtdh w16sdtfl w16du wp14">
   <w:footnote w:type="separator" w:id="-1">
     <w:p>
       <w:r>
@@ -16736,7 +16703,7 @@
 </file>
 
 <file path=word/header1.xml><?xml version="1.0" encoding="utf-8"?>
-<w:hdr xmlns:wpc="http://schemas.microsoft.com/office/word/2010/wordprocessingCanvas" xmlns:cx="http://schemas.microsoft.com/office/drawing/2014/chartex" xmlns:cx1="http://schemas.microsoft.com/office/drawing/2015/9/8/chartex" xmlns:cx2="http://schemas.microsoft.com/office/drawing/2015/10/21/chartex" xmlns:cx3="http://schemas.microsoft.com/office/drawing/2016/5/9/chartex" xmlns:cx4="http://schemas.microsoft.com/office/drawing/2016/5/10/chartex" xmlns:cx5="http://schemas.microsoft.com/office/drawing/2016/5/11/chartex" xmlns:cx6="http://schemas.microsoft.com/office/drawing/2016/5/12/chartex" xmlns:cx7="http://schemas.microsoft.com/office/drawing/2016/5/13/chartex" xmlns:cx8="http://schemas.microsoft.com/office/drawing/2016/5/14/chartex" xmlns:mc="http://schemas.openxmlformats.org/markup-compatibility/2006" xmlns:aink="http://schemas.microsoft.com/office/drawing/2016/ink" xmlns:am3d="http://schemas.microsoft.com/office/drawing/2017/model3d" xmlns:o="urn:schemas-microsoft-com:office:office" xmlns:oel="http://schemas.microsoft.com/office/2019/extlst" xmlns:r="http://schemas.openxmlformats.org/officeDocument/2006/relationships" xmlns:m="http://schemas.openxmlformats.org/officeDocument/2006/math" xmlns:v="urn:schemas-microsoft-com:vml" xmlns:wp14="http://schemas.microsoft.com/office/word/2010/wordprocessingDrawing" xmlns:wp="http://schemas.openxmlformats.org/drawingml/2006/wordprocessingDrawing" xmlns:w10="urn:schemas-microsoft-com:office:word" xmlns:w="http://schemas.openxmlformats.org/wordprocessingml/2006/main" xmlns:w14="http://schemas.microsoft.com/office/word/2010/wordml" xmlns:w15="http://schemas.microsoft.com/office/word/2012/wordml" xmlns:w16cex="http://schemas.microsoft.com/office/word/2018/wordml/cex" xmlns:w16cid="http://schemas.microsoft.com/office/word/2016/wordml/cid" xmlns:w16="http://schemas.microsoft.com/office/word/2018/wordml" xmlns:w16sdtdh="http://schemas.microsoft.com/office/word/2020/wordml/sdtdatahash" xmlns:w16se="http://schemas.microsoft.com/office/word/2015/wordml/symex" xmlns:wpg="http://schemas.microsoft.com/office/word/2010/wordprocessingGroup" xmlns:wpi="http://schemas.microsoft.com/office/word/2010/wordprocessingInk" xmlns:wne="http://schemas.microsoft.com/office/word/2006/wordml" xmlns:wps="http://schemas.microsoft.com/office/word/2010/wordprocessingShape" mc:Ignorable="w14 w15 w16se w16cid w16 w16cex w16sdtdh wp14">
+<w:hdr xmlns:wpc="http://schemas.microsoft.com/office/word/2010/wordprocessingCanvas" xmlns:cx="http://schemas.microsoft.com/office/drawing/2014/chartex" xmlns:cx1="http://schemas.microsoft.com/office/drawing/2015/9/8/chartex" xmlns:cx2="http://schemas.microsoft.com/office/drawing/2015/10/21/chartex" xmlns:cx3="http://schemas.microsoft.com/office/drawing/2016/5/9/chartex" xmlns:cx4="http://schemas.microsoft.com/office/drawing/2016/5/10/chartex" xmlns:cx5="http://schemas.microsoft.com/office/drawing/2016/5/11/chartex" xmlns:cx6="http://schemas.microsoft.com/office/drawing/2016/5/12/chartex" xmlns:cx7="http://schemas.microsoft.com/office/drawing/2016/5/13/chartex" xmlns:cx8="http://schemas.microsoft.com/office/drawing/2016/5/14/chartex" xmlns:mc="http://schemas.openxmlformats.org/markup-compatibility/2006" xmlns:aink="http://schemas.microsoft.com/office/drawing/2016/ink" xmlns:am3d="http://schemas.microsoft.com/office/drawing/2017/model3d" xmlns:o="urn:schemas-microsoft-com:office:office" xmlns:oel="http://schemas.microsoft.com/office/2019/extlst" xmlns:r="http://schemas.openxmlformats.org/officeDocument/2006/relationships" xmlns:m="http://schemas.openxmlformats.org/officeDocument/2006/math" xmlns:v="urn:schemas-microsoft-com:vml" xmlns:wp14="http://schemas.microsoft.com/office/word/2010/wordprocessingDrawing" xmlns:wp="http://schemas.openxmlformats.org/drawingml/2006/wordprocessingDrawing" xmlns:w10="urn:schemas-microsoft-com:office:word" xmlns:w="http://schemas.openxmlformats.org/wordprocessingml/2006/main" xmlns:w14="http://schemas.microsoft.com/office/word/2010/wordml" xmlns:w15="http://schemas.microsoft.com/office/word/2012/wordml" xmlns:w16cex="http://schemas.microsoft.com/office/word/2018/wordml/cex" xmlns:w16cid="http://schemas.microsoft.com/office/word/2016/wordml/cid" xmlns:w16="http://schemas.microsoft.com/office/word/2018/wordml" xmlns:w16du="http://schemas.microsoft.com/office/word/2023/wordml/word16du" xmlns:w16sdtdh="http://schemas.microsoft.com/office/word/2020/wordml/sdtdatahash" xmlns:w16sdtfl="http://schemas.microsoft.com/office/word/2024/wordml/sdtformatlock" xmlns:w16se="http://schemas.microsoft.com/office/word/2015/wordml/symex" xmlns:wpg="http://schemas.microsoft.com/office/word/2010/wordprocessingGroup" xmlns:wpi="http://schemas.microsoft.com/office/word/2010/wordprocessingInk" xmlns:wne="http://schemas.microsoft.com/office/word/2006/wordml" xmlns:wps="http://schemas.microsoft.com/office/word/2010/wordprocessingShape" mc:Ignorable="w14 w15 w16se w16cid w16 w16cex w16sdtdh w16sdtfl w16du wp14">
   <w:p>
     <w:pPr>
       <w:pStyle w:val="Kopfzeile"/>
@@ -16746,7 +16713,7 @@
 </file>
 
 <file path=word/header2.xml><?xml version="1.0" encoding="utf-8"?>
-<w:hdr xmlns:wpc="http://schemas.microsoft.com/office/word/2010/wordprocessingCanvas" xmlns:cx="http://schemas.microsoft.com/office/drawing/2014/chartex" xmlns:cx1="http://schemas.microsoft.com/office/drawing/2015/9/8/chartex" xmlns:cx2="http://schemas.microsoft.com/office/drawing/2015/10/21/chartex" xmlns:cx3="http://schemas.microsoft.com/office/drawing/2016/5/9/chartex" xmlns:cx4="http://schemas.microsoft.com/office/drawing/2016/5/10/chartex" xmlns:cx5="http://schemas.microsoft.com/office/drawing/2016/5/11/chartex" xmlns:cx6="http://schemas.microsoft.com/office/drawing/2016/5/12/chartex" xmlns:cx7="http://schemas.microsoft.com/office/drawing/2016/5/13/chartex" xmlns:cx8="http://schemas.microsoft.com/office/drawing/2016/5/14/chartex" xmlns:mc="http://schemas.openxmlformats.org/markup-compatibility/2006" xmlns:aink="http://schemas.microsoft.com/office/drawing/2016/ink" xmlns:am3d="http://schemas.microsoft.com/office/drawing/2017/model3d" xmlns:o="urn:schemas-microsoft-com:office:office" xmlns:oel="http://schemas.microsoft.com/office/2019/extlst" xmlns:r="http://schemas.openxmlformats.org/officeDocument/2006/relationships" xmlns:m="http://schemas.openxmlformats.org/officeDocument/2006/math" xmlns:v="urn:schemas-microsoft-com:vml" xmlns:wp14="http://schemas.microsoft.com/office/word/2010/wordprocessingDrawing" xmlns:wp="http://schemas.openxmlformats.org/drawingml/2006/wordprocessingDrawing" xmlns:w10="urn:schemas-microsoft-com:office:word" xmlns:w="http://schemas.openxmlformats.org/wordprocessingml/2006/main" xmlns:w14="http://schemas.microsoft.com/office/word/2010/wordml" xmlns:w15="http://schemas.microsoft.com/office/word/2012/wordml" xmlns:w16cex="http://schemas.microsoft.com/office/word/2018/wordml/cex" xmlns:w16cid="http://schemas.microsoft.com/office/word/2016/wordml/cid" xmlns:w16="http://schemas.microsoft.com/office/word/2018/wordml" xmlns:w16sdtdh="http://schemas.microsoft.com/office/word/2020/wordml/sdtdatahash" xmlns:w16se="http://schemas.microsoft.com/office/word/2015/wordml/symex" xmlns:wpg="http://schemas.microsoft.com/office/word/2010/wordprocessingGroup" xmlns:wpi="http://schemas.microsoft.com/office/word/2010/wordprocessingInk" xmlns:wne="http://schemas.microsoft.com/office/word/2006/wordml" xmlns:wps="http://schemas.microsoft.com/office/word/2010/wordprocessingShape" mc:Ignorable="w14 w15 w16se w16cid w16 w16cex w16sdtdh wp14">
+<w:hdr xmlns:wpc="http://schemas.microsoft.com/office/word/2010/wordprocessingCanvas" xmlns:cx="http://schemas.microsoft.com/office/drawing/2014/chartex" xmlns:cx1="http://schemas.microsoft.com/office/drawing/2015/9/8/chartex" xmlns:cx2="http://schemas.microsoft.com/office/drawing/2015/10/21/chartex" xmlns:cx3="http://schemas.microsoft.com/office/drawing/2016/5/9/chartex" xmlns:cx4="http://schemas.microsoft.com/office/drawing/2016/5/10/chartex" xmlns:cx5="http://schemas.microsoft.com/office/drawing/2016/5/11/chartex" xmlns:cx6="http://schemas.microsoft.com/office/drawing/2016/5/12/chartex" xmlns:cx7="http://schemas.microsoft.com/office/drawing/2016/5/13/chartex" xmlns:cx8="http://schemas.microsoft.com/office/drawing/2016/5/14/chartex" xmlns:mc="http://schemas.openxmlformats.org/markup-compatibility/2006" xmlns:aink="http://schemas.microsoft.com/office/drawing/2016/ink" xmlns:am3d="http://schemas.microsoft.com/office/drawing/2017/model3d" xmlns:o="urn:schemas-microsoft-com:office:office" xmlns:oel="http://schemas.microsoft.com/office/2019/extlst" xmlns:r="http://schemas.openxmlformats.org/officeDocument/2006/relationships" xmlns:m="http://schemas.openxmlformats.org/officeDocument/2006/math" xmlns:v="urn:schemas-microsoft-com:vml" xmlns:wp14="http://schemas.microsoft.com/office/word/2010/wordprocessingDrawing" xmlns:wp="http://schemas.openxmlformats.org/drawingml/2006/wordprocessingDrawing" xmlns:w10="urn:schemas-microsoft-com:office:word" xmlns:w="http://schemas.openxmlformats.org/wordprocessingml/2006/main" xmlns:w14="http://schemas.microsoft.com/office/word/2010/wordml" xmlns:w15="http://schemas.microsoft.com/office/word/2012/wordml" xmlns:w16cex="http://schemas.microsoft.com/office/word/2018/wordml/cex" xmlns:w16cid="http://schemas.microsoft.com/office/word/2016/wordml/cid" xmlns:w16="http://schemas.microsoft.com/office/word/2018/wordml" xmlns:w16du="http://schemas.microsoft.com/office/word/2023/wordml/word16du" xmlns:w16sdtdh="http://schemas.microsoft.com/office/word/2020/wordml/sdtdatahash" xmlns:w16sdtfl="http://schemas.microsoft.com/office/word/2024/wordml/sdtformatlock" xmlns:w16se="http://schemas.microsoft.com/office/word/2015/wordml/symex" xmlns:wpg="http://schemas.microsoft.com/office/word/2010/wordprocessingGroup" xmlns:wpi="http://schemas.microsoft.com/office/word/2010/wordprocessingInk" xmlns:wne="http://schemas.microsoft.com/office/word/2006/wordml" xmlns:wps="http://schemas.microsoft.com/office/word/2010/wordprocessingShape" mc:Ignorable="w14 w15 w16se w16cid w16 w16cex w16sdtdh w16sdtfl w16du wp14">
   <w:p>
     <w:pPr>
       <w:pStyle w:val="Kopfzeile"/>
@@ -16808,7 +16775,7 @@
 </file>
 
 <file path=word/header3.xml><?xml version="1.0" encoding="utf-8"?>
-<w:hdr xmlns:wpc="http://schemas.microsoft.com/office/word/2010/wordprocessingCanvas" xmlns:cx="http://schemas.microsoft.com/office/drawing/2014/chartex" xmlns:cx1="http://schemas.microsoft.com/office/drawing/2015/9/8/chartex" xmlns:cx2="http://schemas.microsoft.com/office/drawing/2015/10/21/chartex" xmlns:cx3="http://schemas.microsoft.com/office/drawing/2016/5/9/chartex" xmlns:cx4="http://schemas.microsoft.com/office/drawing/2016/5/10/chartex" xmlns:cx5="http://schemas.microsoft.com/office/drawing/2016/5/11/chartex" xmlns:cx6="http://schemas.microsoft.com/office/drawing/2016/5/12/chartex" xmlns:cx7="http://schemas.microsoft.com/office/drawing/2016/5/13/chartex" xmlns:cx8="http://schemas.microsoft.com/office/drawing/2016/5/14/chartex" xmlns:mc="http://schemas.openxmlformats.org/markup-compatibility/2006" xmlns:aink="http://schemas.microsoft.com/office/drawing/2016/ink" xmlns:am3d="http://schemas.microsoft.com/office/drawing/2017/model3d" xmlns:o="urn:schemas-microsoft-com:office:office" xmlns:oel="http://schemas.microsoft.com/office/2019/extlst" xmlns:r="http://schemas.openxmlformats.org/officeDocument/2006/relationships" xmlns:m="http://schemas.openxmlformats.org/officeDocument/2006/math" xmlns:v="urn:schemas-microsoft-com:vml" xmlns:wp14="http://schemas.microsoft.com/office/word/2010/wordprocessingDrawing" xmlns:wp="http://schemas.openxmlformats.org/drawingml/2006/wordprocessingDrawing" xmlns:w10="urn:schemas-microsoft-com:office:word" xmlns:w="http://schemas.openxmlformats.org/wordprocessingml/2006/main" xmlns:w14="http://schemas.microsoft.com/office/word/2010/wordml" xmlns:w15="http://schemas.microsoft.com/office/word/2012/wordml" xmlns:w16cex="http://schemas.microsoft.com/office/word/2018/wordml/cex" xmlns:w16cid="http://schemas.microsoft.com/office/word/2016/wordml/cid" xmlns:w16="http://schemas.microsoft.com/office/word/2018/wordml" xmlns:w16sdtdh="http://schemas.microsoft.com/office/word/2020/wordml/sdtdatahash" xmlns:w16se="http://schemas.microsoft.com/office/word/2015/wordml/symex" xmlns:wpg="http://schemas.microsoft.com/office/word/2010/wordprocessingGroup" xmlns:wpi="http://schemas.microsoft.com/office/word/2010/wordprocessingInk" xmlns:wne="http://schemas.microsoft.com/office/word/2006/wordml" xmlns:wps="http://schemas.microsoft.com/office/word/2010/wordprocessingShape" mc:Ignorable="w14 w15 w16se w16cid w16 w16cex w16sdtdh wp14">
+<w:hdr xmlns:wpc="http://schemas.microsoft.com/office/word/2010/wordprocessingCanvas" xmlns:cx="http://schemas.microsoft.com/office/drawing/2014/chartex" xmlns:cx1="http://schemas.microsoft.com/office/drawing/2015/9/8/chartex" xmlns:cx2="http://schemas.microsoft.com/office/drawing/2015/10/21/chartex" xmlns:cx3="http://schemas.microsoft.com/office/drawing/2016/5/9/chartex" xmlns:cx4="http://schemas.microsoft.com/office/drawing/2016/5/10/chartex" xmlns:cx5="http://schemas.microsoft.com/office/drawing/2016/5/11/chartex" xmlns:cx6="http://schemas.microsoft.com/office/drawing/2016/5/12/chartex" xmlns:cx7="http://schemas.microsoft.com/office/drawing/2016/5/13/chartex" xmlns:cx8="http://schemas.microsoft.com/office/drawing/2016/5/14/chartex" xmlns:mc="http://schemas.openxmlformats.org/markup-compatibility/2006" xmlns:aink="http://schemas.microsoft.com/office/drawing/2016/ink" xmlns:am3d="http://schemas.microsoft.com/office/drawing/2017/model3d" xmlns:o="urn:schemas-microsoft-com:office:office" xmlns:oel="http://schemas.microsoft.com/office/2019/extlst" xmlns:r="http://schemas.openxmlformats.org/officeDocument/2006/relationships" xmlns:m="http://schemas.openxmlformats.org/officeDocument/2006/math" xmlns:v="urn:schemas-microsoft-com:vml" xmlns:wp14="http://schemas.microsoft.com/office/word/2010/wordprocessingDrawing" xmlns:wp="http://schemas.openxmlformats.org/drawingml/2006/wordprocessingDrawing" xmlns:w10="urn:schemas-microsoft-com:office:word" xmlns:w="http://schemas.openxmlformats.org/wordprocessingml/2006/main" xmlns:w14="http://schemas.microsoft.com/office/word/2010/wordml" xmlns:w15="http://schemas.microsoft.com/office/word/2012/wordml" xmlns:w16cex="http://schemas.microsoft.com/office/word/2018/wordml/cex" xmlns:w16cid="http://schemas.microsoft.com/office/word/2016/wordml/cid" xmlns:w16="http://schemas.microsoft.com/office/word/2018/wordml" xmlns:w16du="http://schemas.microsoft.com/office/word/2023/wordml/word16du" xmlns:w16sdtdh="http://schemas.microsoft.com/office/word/2020/wordml/sdtdatahash" xmlns:w16sdtfl="http://schemas.microsoft.com/office/word/2024/wordml/sdtformatlock" xmlns:w16se="http://schemas.microsoft.com/office/word/2015/wordml/symex" xmlns:wpg="http://schemas.microsoft.com/office/word/2010/wordprocessingGroup" xmlns:wpi="http://schemas.microsoft.com/office/word/2010/wordprocessingInk" xmlns:wne="http://schemas.microsoft.com/office/word/2006/wordml" xmlns:wps="http://schemas.microsoft.com/office/word/2010/wordprocessingShape" mc:Ignorable="w14 w15 w16se w16cid w16 w16cex w16sdtdh w16sdtfl w16du wp14">
   <w:p>
     <w:pPr>
       <w:pStyle w:val="Kopfzeile"/>
@@ -16870,7 +16837,7 @@
 </file>
 
 <file path=word/numbering.xml><?xml version="1.0" encoding="utf-8"?>
-<w:numbering xmlns:wpc="http://schemas.microsoft.com/office/word/2010/wordprocessingCanvas" xmlns:cx="http://schemas.microsoft.com/office/drawing/2014/chartex" xmlns:cx1="http://schemas.microsoft.com/office/drawing/2015/9/8/chartex" xmlns:cx2="http://schemas.microsoft.com/office/drawing/2015/10/21/chartex" xmlns:cx3="http://schemas.microsoft.com/office/drawing/2016/5/9/chartex" xmlns:cx4="http://schemas.microsoft.com/office/drawing/2016/5/10/chartex" xmlns:cx5="http://schemas.microsoft.com/office/drawing/2016/5/11/chartex" xmlns:cx6="http://schemas.microsoft.com/office/drawing/2016/5/12/chartex" xmlns:cx7="http://schemas.microsoft.com/office/drawing/2016/5/13/chartex" xmlns:cx8="http://schemas.microsoft.com/office/drawing/2016/5/14/chartex" xmlns:mc="http://schemas.openxmlformats.org/markup-compatibility/2006" xmlns:aink="http://schemas.microsoft.com/office/drawing/2016/ink" xmlns:am3d="http://schemas.microsoft.com/office/drawing/2017/model3d" xmlns:o="urn:schemas-microsoft-com:office:office" xmlns:oel="http://schemas.microsoft.com/office/2019/extlst" xmlns:r="http://schemas.openxmlformats.org/officeDocument/2006/relationships" xmlns:m="http://schemas.openxmlformats.org/officeDocument/2006/math" xmlns:v="urn:schemas-microsoft-com:vml" xmlns:wp14="http://schemas.microsoft.com/office/word/2010/wordprocessingDrawing" xmlns:wp="http://schemas.openxmlformats.org/drawingml/2006/wordprocessingDrawing" xmlns:w10="urn:schemas-microsoft-com:office:word" xmlns:w="http://schemas.openxmlformats.org/wordprocessingml/2006/main" xmlns:w14="http://schemas.microsoft.com/office/word/2010/wordml" xmlns:w15="http://schemas.microsoft.com/office/word/2012/wordml" xmlns:w16cex="http://schemas.microsoft.com/office/word/2018/wordml/cex" xmlns:w16cid="http://schemas.microsoft.com/office/word/2016/wordml/cid" xmlns:w16="http://schemas.microsoft.com/office/word/2018/wordml" xmlns:w16sdtdh="http://schemas.microsoft.com/office/word/2020/wordml/sdtdatahash" xmlns:w16se="http://schemas.microsoft.com/office/word/2015/wordml/symex" xmlns:wpg="http://schemas.microsoft.com/office/word/2010/wordprocessingGroup" xmlns:wpi="http://schemas.microsoft.com/office/word/2010/wordprocessingInk" xmlns:wne="http://schemas.microsoft.com/office/word/2006/wordml" xmlns:wps="http://schemas.microsoft.com/office/word/2010/wordprocessingShape" mc:Ignorable="w14 w15 w16se w16cid w16 w16cex w16sdtdh wp14">
+<w:numbering xmlns:wpc="http://schemas.microsoft.com/office/word/2010/wordprocessingCanvas" xmlns:cx="http://schemas.microsoft.com/office/drawing/2014/chartex" xmlns:cx1="http://schemas.microsoft.com/office/drawing/2015/9/8/chartex" xmlns:cx2="http://schemas.microsoft.com/office/drawing/2015/10/21/chartex" xmlns:cx3="http://schemas.microsoft.com/office/drawing/2016/5/9/chartex" xmlns:cx4="http://schemas.microsoft.com/office/drawing/2016/5/10/chartex" xmlns:cx5="http://schemas.microsoft.com/office/drawing/2016/5/11/chartex" xmlns:cx6="http://schemas.microsoft.com/office/drawing/2016/5/12/chartex" xmlns:cx7="http://schemas.microsoft.com/office/drawing/2016/5/13/chartex" xmlns:cx8="http://schemas.microsoft.com/office/drawing/2016/5/14/chartex" xmlns:mc="http://schemas.openxmlformats.org/markup-compatibility/2006" xmlns:aink="http://schemas.microsoft.com/office/drawing/2016/ink" xmlns:am3d="http://schemas.microsoft.com/office/drawing/2017/model3d" xmlns:o="urn:schemas-microsoft-com:office:office" xmlns:oel="http://schemas.microsoft.com/office/2019/extlst" xmlns:r="http://schemas.openxmlformats.org/officeDocument/2006/relationships" xmlns:m="http://schemas.openxmlformats.org/officeDocument/2006/math" xmlns:v="urn:schemas-microsoft-com:vml" xmlns:wp14="http://schemas.microsoft.com/office/word/2010/wordprocessingDrawing" xmlns:wp="http://schemas.openxmlformats.org/drawingml/2006/wordprocessingDrawing" xmlns:w10="urn:schemas-microsoft-com:office:word" xmlns:w="http://schemas.openxmlformats.org/wordprocessingml/2006/main" xmlns:w14="http://schemas.microsoft.com/office/word/2010/wordml" xmlns:w15="http://schemas.microsoft.com/office/word/2012/wordml" xmlns:w16cex="http://schemas.microsoft.com/office/word/2018/wordml/cex" xmlns:w16cid="http://schemas.microsoft.com/office/word/2016/wordml/cid" xmlns:w16="http://schemas.microsoft.com/office/word/2018/wordml" xmlns:w16du="http://schemas.microsoft.com/office/word/2023/wordml/word16du" xmlns:w16sdtdh="http://schemas.microsoft.com/office/word/2020/wordml/sdtdatahash" xmlns:w16sdtfl="http://schemas.microsoft.com/office/word/2024/wordml/sdtformatlock" xmlns:w16se="http://schemas.microsoft.com/office/word/2015/wordml/symex" xmlns:wpg="http://schemas.microsoft.com/office/word/2010/wordprocessingGroup" xmlns:wpi="http://schemas.microsoft.com/office/word/2010/wordprocessingInk" xmlns:wne="http://schemas.microsoft.com/office/word/2006/wordml" xmlns:wps="http://schemas.microsoft.com/office/word/2010/wordprocessingShape" mc:Ignorable="w14 w15 w16se w16cid w16 w16cex w16sdtdh w16sdtfl w16du wp14">
   <w:abstractNum w:abstractNumId="0" w15:restartNumberingAfterBreak="0">
     <w:nsid w:val="041141B9"/>
     <w:multiLevelType w:val="multilevel"/>
@@ -19306,7 +19273,7 @@
 </file>
 
 <file path=word/styles.xml><?xml version="1.0" encoding="utf-8"?>
-<w:styles xmlns:mc="http://schemas.openxmlformats.org/markup-compatibility/2006" xmlns:r="http://schemas.openxmlformats.org/officeDocument/2006/relationships" xmlns:w="http://schemas.openxmlformats.org/wordprocessingml/2006/main" xmlns:w14="http://schemas.microsoft.com/office/word/2010/wordml" xmlns:w15="http://schemas.microsoft.com/office/word/2012/wordml" xmlns:w16cex="http://schemas.microsoft.com/office/word/2018/wordml/cex" xmlns:w16cid="http://schemas.microsoft.com/office/word/2016/wordml/cid" xmlns:w16="http://schemas.microsoft.com/office/word/2018/wordml" xmlns:w16sdtdh="http://schemas.microsoft.com/office/word/2020/wordml/sdtdatahash" xmlns:w16se="http://schemas.microsoft.com/office/word/2015/wordml/symex" mc:Ignorable="w14 w15 w16se w16cid w16 w16cex w16sdtdh">
+<w:styles xmlns:mc="http://schemas.openxmlformats.org/markup-compatibility/2006" xmlns:r="http://schemas.openxmlformats.org/officeDocument/2006/relationships" xmlns:w="http://schemas.openxmlformats.org/wordprocessingml/2006/main" xmlns:w14="http://schemas.microsoft.com/office/word/2010/wordml" xmlns:w15="http://schemas.microsoft.com/office/word/2012/wordml" xmlns:w16cex="http://schemas.microsoft.com/office/word/2018/wordml/cex" xmlns:w16cid="http://schemas.microsoft.com/office/word/2016/wordml/cid" xmlns:w16="http://schemas.microsoft.com/office/word/2018/wordml" xmlns:w16du="http://schemas.microsoft.com/office/word/2023/wordml/word16du" xmlns:w16sdtdh="http://schemas.microsoft.com/office/word/2020/wordml/sdtdatahash" xmlns:w16sdtfl="http://schemas.microsoft.com/office/word/2024/wordml/sdtformatlock" xmlns:w16se="http://schemas.microsoft.com/office/word/2015/wordml/symex" mc:Ignorable="w14 w15 w16se w16cid w16 w16cex w16sdtdh w16sdtfl w16du">
   <w:docDefaults>
     <w:rPrDefault>
       <w:rPr>

</xml_diff>